<commit_message>
Flyttade alla bilder till en bild-mapp
</commit_message>
<xml_diff>
--- a/Dokumentation/Tillstandsmaskin.docx
+++ b/Dokumentation/Tillstandsmaskin.docx
@@ -592,28 +592,6 @@
           <w:lang w:eastAsia="sv-SE"/>
         </w:rPr>
         <w:pict>
-          <v:shapetype id="_x0000_t34" coordsize="21600,21600" o:spt="34" o:oned="t" adj="10800" path="m,l@0,0@0,21600,21600,21600e" filled="f">
-            <v:stroke joinstyle="miter"/>
-            <v:formulas>
-              <v:f eqn="val #0"/>
-            </v:formulas>
-            <v:path arrowok="t" fillok="f" o:connecttype="none"/>
-            <v:handles>
-              <v:h position="#0,center"/>
-            </v:handles>
-            <o:lock v:ext="edit" shapetype="t"/>
-          </v:shapetype>
-          <v:shape id="_x0000_s1111" type="#_x0000_t34" style="position:absolute;margin-left:-17.65pt;margin-top:22.9pt;width:453.1pt;height:223.35pt;rotation:180;z-index:251736064" o:connectortype="elbow" adj="21659,-40507,-24136">
-            <v:stroke endarrow="block"/>
-          </v:shape>
-        </w:pict>
-      </w:r>
-      <w:r>
-        <w:rPr>
-          <w:noProof/>
-          <w:lang w:eastAsia="sv-SE"/>
-        </w:rPr>
-        <w:pict>
           <v:shape id="_x0000_s1061" type="#_x0000_t202" style="position:absolute;margin-left:313.35pt;margin-top:8pt;width:71.8pt;height:46.5pt;z-index:251689984" filled="f" stroked="f">
             <v:textbox style="mso-next-textbox:#_x0000_s1061">
               <w:txbxContent>
@@ -1207,7 +1185,9 @@
           <w:lang w:eastAsia="sv-SE"/>
         </w:rPr>
         <w:pict>
-          <v:shape id="_x0000_s1112" type="#_x0000_t32" style="position:absolute;margin-left:435.45pt;margin-top:23.1pt;width:0;height:45.05pt;z-index:251737088" o:connectortype="straight"/>
+          <v:shape id="_x0000_s1114" type="#_x0000_t32" style="position:absolute;margin-left:431pt;margin-top:23.1pt;width:0;height:32.7pt;z-index:251736064" o:connectortype="straight">
+            <v:stroke endarrow="block"/>
+          </v:shape>
         </w:pict>
       </w:r>
       <w:r>
@@ -1278,10 +1258,1240 @@
       </w:r>
     </w:p>
     <w:p/>
-    <w:p/>
     <w:p>
       <w:r>
         <w:br w:type="page"/>
+      </w:r>
+    </w:p>
+    <w:tbl>
+      <w:tblPr>
+        <w:tblStyle w:val="Tabellrutnt"/>
+        <w:tblW w:w="0" w:type="auto"/>
+        <w:tblLook w:val="04A0"/>
+      </w:tblPr>
+      <w:tblGrid>
+        <w:gridCol w:w="534"/>
+        <w:gridCol w:w="2693"/>
+        <w:gridCol w:w="3682"/>
+        <w:gridCol w:w="2303"/>
+      </w:tblGrid>
+      <w:tr>
+        <w:tc>
+          <w:tcPr>
+            <w:tcW w:w="534" w:type="dxa"/>
+            <w:shd w:val="clear" w:color="auto" w:fill="BFBFBF" w:themeFill="background1" w:themeFillShade="BF"/>
+          </w:tcPr>
+          <w:p>
+            <w:pPr>
+              <w:rPr>
+                <w:sz w:val="18"/>
+                <w:szCs w:val="18"/>
+              </w:rPr>
+            </w:pPr>
+            <w:r>
+              <w:rPr>
+                <w:sz w:val="18"/>
+                <w:szCs w:val="18"/>
+              </w:rPr>
+              <w:lastRenderedPageBreak/>
+              <w:t>ID</w:t>
+            </w:r>
+          </w:p>
+        </w:tc>
+        <w:tc>
+          <w:tcPr>
+            <w:tcW w:w="2693" w:type="dxa"/>
+            <w:shd w:val="clear" w:color="auto" w:fill="BFBFBF" w:themeFill="background1" w:themeFillShade="BF"/>
+          </w:tcPr>
+          <w:p>
+            <w:pPr>
+              <w:rPr>
+                <w:sz w:val="18"/>
+                <w:szCs w:val="18"/>
+              </w:rPr>
+            </w:pPr>
+            <w:r>
+              <w:rPr>
+                <w:sz w:val="18"/>
+                <w:szCs w:val="18"/>
+              </w:rPr>
+              <w:t>Beskrivning</w:t>
+            </w:r>
+          </w:p>
+        </w:tc>
+        <w:tc>
+          <w:tcPr>
+            <w:tcW w:w="3682" w:type="dxa"/>
+            <w:shd w:val="clear" w:color="auto" w:fill="BFBFBF" w:themeFill="background1" w:themeFillShade="BF"/>
+          </w:tcPr>
+          <w:p>
+            <w:pPr>
+              <w:rPr>
+                <w:sz w:val="18"/>
+                <w:szCs w:val="18"/>
+              </w:rPr>
+            </w:pPr>
+            <w:r>
+              <w:rPr>
+                <w:sz w:val="18"/>
+                <w:szCs w:val="18"/>
+              </w:rPr>
+              <w:t>Täckta tillstånd</w:t>
+            </w:r>
+          </w:p>
+        </w:tc>
+        <w:tc>
+          <w:tcPr>
+            <w:tcW w:w="2303" w:type="dxa"/>
+            <w:shd w:val="clear" w:color="auto" w:fill="BFBFBF" w:themeFill="background1" w:themeFillShade="BF"/>
+          </w:tcPr>
+          <w:p>
+            <w:pPr>
+              <w:rPr>
+                <w:sz w:val="18"/>
+                <w:szCs w:val="18"/>
+              </w:rPr>
+            </w:pPr>
+            <w:r>
+              <w:rPr>
+                <w:sz w:val="18"/>
+                <w:szCs w:val="18"/>
+              </w:rPr>
+              <w:t>Täckta övergångar</w:t>
+            </w:r>
+          </w:p>
+        </w:tc>
+      </w:tr>
+      <w:tr>
+        <w:tc>
+          <w:tcPr>
+            <w:tcW w:w="534" w:type="dxa"/>
+          </w:tcPr>
+          <w:p>
+            <w:pPr>
+              <w:rPr>
+                <w:sz w:val="18"/>
+                <w:szCs w:val="18"/>
+              </w:rPr>
+            </w:pPr>
+            <w:r>
+              <w:rPr>
+                <w:sz w:val="18"/>
+                <w:szCs w:val="18"/>
+              </w:rPr>
+              <w:t>1</w:t>
+            </w:r>
+          </w:p>
+        </w:tc>
+        <w:tc>
+          <w:tcPr>
+            <w:tcW w:w="2693" w:type="dxa"/>
+          </w:tcPr>
+          <w:p>
+            <w:pPr>
+              <w:rPr>
+                <w:sz w:val="18"/>
+                <w:szCs w:val="18"/>
+              </w:rPr>
+            </w:pPr>
+            <w:r>
+              <w:rPr>
+                <w:sz w:val="18"/>
+                <w:szCs w:val="18"/>
+              </w:rPr>
+              <w:t>1, Skanna in vara</w:t>
+            </w:r>
+          </w:p>
+          <w:p>
+            <w:pPr>
+              <w:rPr>
+                <w:sz w:val="18"/>
+                <w:szCs w:val="18"/>
+              </w:rPr>
+            </w:pPr>
+            <w:r>
+              <w:rPr>
+                <w:sz w:val="18"/>
+                <w:szCs w:val="18"/>
+              </w:rPr>
+              <w:t>2, Vara har rabatt</w:t>
+            </w:r>
+          </w:p>
+          <w:p>
+            <w:pPr>
+              <w:rPr>
+                <w:sz w:val="18"/>
+                <w:szCs w:val="18"/>
+              </w:rPr>
+            </w:pPr>
+            <w:r>
+              <w:rPr>
+                <w:sz w:val="18"/>
+                <w:szCs w:val="18"/>
+              </w:rPr>
+              <w:t>3, Kvittorad har rabatt</w:t>
+            </w:r>
+          </w:p>
+          <w:p>
+            <w:pPr>
+              <w:rPr>
+                <w:sz w:val="18"/>
+                <w:szCs w:val="18"/>
+              </w:rPr>
+            </w:pPr>
+            <w:r>
+              <w:rPr>
+                <w:sz w:val="18"/>
+                <w:szCs w:val="18"/>
+              </w:rPr>
+              <w:t>4, Inga fler varor</w:t>
+            </w:r>
+          </w:p>
+          <w:p>
+            <w:pPr>
+              <w:rPr>
+                <w:sz w:val="18"/>
+                <w:szCs w:val="18"/>
+              </w:rPr>
+            </w:pPr>
+            <w:r>
+              <w:rPr>
+                <w:sz w:val="18"/>
+                <w:szCs w:val="18"/>
+              </w:rPr>
+              <w:t>5, Rabatt för totalsumma</w:t>
+            </w:r>
+          </w:p>
+          <w:p>
+            <w:pPr>
+              <w:rPr>
+                <w:sz w:val="18"/>
+                <w:szCs w:val="18"/>
+              </w:rPr>
+            </w:pPr>
+            <w:r>
+              <w:rPr>
+                <w:sz w:val="18"/>
+                <w:szCs w:val="18"/>
+              </w:rPr>
+              <w:t>6, Annan valuta vald</w:t>
+            </w:r>
+          </w:p>
+        </w:tc>
+        <w:tc>
+          <w:tcPr>
+            <w:tcW w:w="3682" w:type="dxa"/>
+          </w:tcPr>
+          <w:p>
+            <w:pPr>
+              <w:rPr>
+                <w:sz w:val="18"/>
+                <w:szCs w:val="18"/>
+              </w:rPr>
+            </w:pPr>
+            <w:r>
+              <w:rPr>
+                <w:sz w:val="18"/>
+                <w:szCs w:val="18"/>
+              </w:rPr>
+              <w:t>Väntar på vara</w:t>
+            </w:r>
+          </w:p>
+          <w:p>
+            <w:pPr>
+              <w:rPr>
+                <w:sz w:val="18"/>
+                <w:szCs w:val="18"/>
+              </w:rPr>
+            </w:pPr>
+            <w:r>
+              <w:rPr>
+                <w:sz w:val="18"/>
+                <w:szCs w:val="18"/>
+              </w:rPr>
+              <w:t>Har vara rabatt?</w:t>
+            </w:r>
+          </w:p>
+          <w:p>
+            <w:pPr>
+              <w:rPr>
+                <w:sz w:val="18"/>
+                <w:szCs w:val="18"/>
+              </w:rPr>
+            </w:pPr>
+            <w:r>
+              <w:rPr>
+                <w:sz w:val="18"/>
+                <w:szCs w:val="18"/>
+              </w:rPr>
+              <w:t>Varans kostnad räknas om</w:t>
+            </w:r>
+          </w:p>
+          <w:p>
+            <w:pPr>
+              <w:rPr>
+                <w:sz w:val="18"/>
+                <w:szCs w:val="18"/>
+              </w:rPr>
+            </w:pPr>
+            <w:r>
+              <w:rPr>
+                <w:sz w:val="18"/>
+                <w:szCs w:val="18"/>
+              </w:rPr>
+              <w:t>Vara läggs i kvittorad</w:t>
+            </w:r>
+          </w:p>
+          <w:p>
+            <w:pPr>
+              <w:rPr>
+                <w:sz w:val="18"/>
+                <w:szCs w:val="18"/>
+              </w:rPr>
+            </w:pPr>
+            <w:r>
+              <w:rPr>
+                <w:sz w:val="18"/>
+                <w:szCs w:val="18"/>
+              </w:rPr>
+              <w:t>Har kvittorad rabatt?</w:t>
+            </w:r>
+          </w:p>
+          <w:p>
+            <w:pPr>
+              <w:rPr>
+                <w:sz w:val="18"/>
+                <w:szCs w:val="18"/>
+              </w:rPr>
+            </w:pPr>
+            <w:r>
+              <w:rPr>
+                <w:sz w:val="18"/>
+                <w:szCs w:val="18"/>
+              </w:rPr>
+              <w:t xml:space="preserve">Kvittoradens summa räknas om  </w:t>
+            </w:r>
+          </w:p>
+          <w:p>
+            <w:pPr>
+              <w:rPr>
+                <w:sz w:val="18"/>
+                <w:szCs w:val="18"/>
+              </w:rPr>
+            </w:pPr>
+            <w:r>
+              <w:rPr>
+                <w:sz w:val="18"/>
+                <w:szCs w:val="18"/>
+              </w:rPr>
+              <w:t>Kvittorad läggs i kvitto</w:t>
+            </w:r>
+          </w:p>
+          <w:p>
+            <w:pPr>
+              <w:rPr>
+                <w:sz w:val="18"/>
+                <w:szCs w:val="18"/>
+              </w:rPr>
+            </w:pPr>
+            <w:r>
+              <w:rPr>
+                <w:sz w:val="18"/>
+                <w:szCs w:val="18"/>
+              </w:rPr>
+              <w:t>Fler varor?</w:t>
+            </w:r>
+          </w:p>
+          <w:p>
+            <w:pPr>
+              <w:rPr>
+                <w:sz w:val="18"/>
+                <w:szCs w:val="18"/>
+              </w:rPr>
+            </w:pPr>
+            <w:r>
+              <w:rPr>
+                <w:sz w:val="18"/>
+                <w:szCs w:val="18"/>
+              </w:rPr>
+              <w:t>Varor summeras</w:t>
+            </w:r>
+          </w:p>
+          <w:p>
+            <w:pPr>
+              <w:rPr>
+                <w:sz w:val="18"/>
+                <w:szCs w:val="18"/>
+              </w:rPr>
+            </w:pPr>
+            <w:r>
+              <w:rPr>
+                <w:sz w:val="18"/>
+                <w:szCs w:val="18"/>
+              </w:rPr>
+              <w:t xml:space="preserve">Finns rabatt </w:t>
+            </w:r>
+            <w:r>
+              <w:rPr>
+                <w:sz w:val="18"/>
+                <w:szCs w:val="18"/>
+              </w:rPr>
+              <w:t>för totalsumma</w:t>
+            </w:r>
+            <w:r>
+              <w:rPr>
+                <w:sz w:val="18"/>
+                <w:szCs w:val="18"/>
+              </w:rPr>
+              <w:t>?</w:t>
+            </w:r>
+          </w:p>
+          <w:p>
+            <w:pPr>
+              <w:rPr>
+                <w:sz w:val="18"/>
+                <w:szCs w:val="18"/>
+              </w:rPr>
+            </w:pPr>
+            <w:r>
+              <w:rPr>
+                <w:sz w:val="18"/>
+                <w:szCs w:val="18"/>
+              </w:rPr>
+              <w:t>Beräkna ny totalsumma</w:t>
+            </w:r>
+          </w:p>
+          <w:p>
+            <w:pPr>
+              <w:rPr>
+                <w:sz w:val="18"/>
+                <w:szCs w:val="18"/>
+              </w:rPr>
+            </w:pPr>
+            <w:r>
+              <w:rPr>
+                <w:sz w:val="18"/>
+                <w:szCs w:val="18"/>
+              </w:rPr>
+              <w:t>Totalsumma läggs i kvitto</w:t>
+            </w:r>
+          </w:p>
+          <w:p>
+            <w:pPr>
+              <w:rPr>
+                <w:sz w:val="18"/>
+                <w:szCs w:val="18"/>
+              </w:rPr>
+            </w:pPr>
+            <w:r>
+              <w:rPr>
+                <w:sz w:val="18"/>
+                <w:szCs w:val="18"/>
+              </w:rPr>
+              <w:t>Annan valuta?</w:t>
+            </w:r>
+          </w:p>
+          <w:p>
+            <w:pPr>
+              <w:rPr>
+                <w:sz w:val="18"/>
+                <w:szCs w:val="18"/>
+              </w:rPr>
+            </w:pPr>
+            <w:r>
+              <w:rPr>
+                <w:sz w:val="18"/>
+                <w:szCs w:val="18"/>
+              </w:rPr>
+              <w:t>Totalsumma räknas om i ny valuta</w:t>
+            </w:r>
+          </w:p>
+          <w:p>
+            <w:pPr>
+              <w:rPr>
+                <w:sz w:val="18"/>
+                <w:szCs w:val="18"/>
+              </w:rPr>
+            </w:pPr>
+            <w:r>
+              <w:rPr>
+                <w:sz w:val="18"/>
+                <w:szCs w:val="18"/>
+              </w:rPr>
+              <w:t>Omräknad totalsumma läggs i kvitto</w:t>
+            </w:r>
+          </w:p>
+          <w:p>
+            <w:pPr>
+              <w:rPr>
+                <w:sz w:val="18"/>
+                <w:szCs w:val="18"/>
+              </w:rPr>
+            </w:pPr>
+            <w:r>
+              <w:rPr>
+                <w:sz w:val="18"/>
+                <w:szCs w:val="18"/>
+              </w:rPr>
+              <w:t>Kvitto skrivs ut</w:t>
+            </w:r>
+          </w:p>
+          <w:p>
+            <w:pPr>
+              <w:rPr>
+                <w:sz w:val="18"/>
+                <w:szCs w:val="18"/>
+              </w:rPr>
+            </w:pPr>
+          </w:p>
+        </w:tc>
+        <w:tc>
+          <w:tcPr>
+            <w:tcW w:w="2303" w:type="dxa"/>
+          </w:tcPr>
+          <w:p>
+            <w:pPr>
+              <w:rPr>
+                <w:sz w:val="18"/>
+                <w:szCs w:val="18"/>
+              </w:rPr>
+            </w:pPr>
+            <w:r>
+              <w:rPr>
+                <w:sz w:val="18"/>
+                <w:szCs w:val="18"/>
+              </w:rPr>
+              <w:t>Vara skannas in</w:t>
+            </w:r>
+          </w:p>
+          <w:p>
+            <w:pPr>
+              <w:rPr>
+                <w:sz w:val="18"/>
+                <w:szCs w:val="18"/>
+              </w:rPr>
+            </w:pPr>
+            <w:r>
+              <w:rPr>
+                <w:sz w:val="18"/>
+                <w:szCs w:val="18"/>
+              </w:rPr>
+              <w:t>Ja</w:t>
+            </w:r>
+          </w:p>
+          <w:p>
+            <w:pPr>
+              <w:rPr>
+                <w:sz w:val="18"/>
+                <w:szCs w:val="18"/>
+              </w:rPr>
+            </w:pPr>
+            <w:r>
+              <w:rPr>
+                <w:sz w:val="18"/>
+                <w:szCs w:val="18"/>
+              </w:rPr>
+              <w:t>Ja</w:t>
+            </w:r>
+          </w:p>
+          <w:p>
+            <w:pPr>
+              <w:rPr>
+                <w:sz w:val="18"/>
+                <w:szCs w:val="18"/>
+              </w:rPr>
+            </w:pPr>
+            <w:r>
+              <w:rPr>
+                <w:sz w:val="18"/>
+                <w:szCs w:val="18"/>
+              </w:rPr>
+              <w:t>Nej</w:t>
+            </w:r>
+          </w:p>
+          <w:p>
+            <w:pPr>
+              <w:rPr>
+                <w:sz w:val="18"/>
+                <w:szCs w:val="18"/>
+              </w:rPr>
+            </w:pPr>
+            <w:r>
+              <w:rPr>
+                <w:sz w:val="18"/>
+                <w:szCs w:val="18"/>
+              </w:rPr>
+              <w:t>Ja</w:t>
+            </w:r>
+          </w:p>
+          <w:p>
+            <w:pPr>
+              <w:rPr>
+                <w:sz w:val="18"/>
+                <w:szCs w:val="18"/>
+              </w:rPr>
+            </w:pPr>
+            <w:r>
+              <w:rPr>
+                <w:sz w:val="18"/>
+                <w:szCs w:val="18"/>
+              </w:rPr>
+              <w:t>Ja</w:t>
+            </w:r>
+          </w:p>
+          <w:p>
+            <w:pPr>
+              <w:rPr>
+                <w:sz w:val="18"/>
+                <w:szCs w:val="18"/>
+              </w:rPr>
+            </w:pPr>
+          </w:p>
+        </w:tc>
+      </w:tr>
+      <w:tr>
+        <w:tc>
+          <w:tcPr>
+            <w:tcW w:w="534" w:type="dxa"/>
+          </w:tcPr>
+          <w:p>
+            <w:pPr>
+              <w:rPr>
+                <w:sz w:val="18"/>
+                <w:szCs w:val="18"/>
+              </w:rPr>
+            </w:pPr>
+            <w:r>
+              <w:rPr>
+                <w:sz w:val="18"/>
+                <w:szCs w:val="18"/>
+              </w:rPr>
+              <w:t>2</w:t>
+            </w:r>
+          </w:p>
+        </w:tc>
+        <w:tc>
+          <w:tcPr>
+            <w:tcW w:w="2693" w:type="dxa"/>
+          </w:tcPr>
+          <w:p>
+            <w:pPr>
+              <w:rPr>
+                <w:sz w:val="18"/>
+                <w:szCs w:val="18"/>
+              </w:rPr>
+            </w:pPr>
+            <w:r>
+              <w:rPr>
+                <w:sz w:val="18"/>
+                <w:szCs w:val="18"/>
+              </w:rPr>
+              <w:t>1, Skanna in vara</w:t>
+            </w:r>
+          </w:p>
+          <w:p>
+            <w:pPr>
+              <w:rPr>
+                <w:sz w:val="18"/>
+                <w:szCs w:val="18"/>
+              </w:rPr>
+            </w:pPr>
+            <w:r>
+              <w:rPr>
+                <w:sz w:val="18"/>
+                <w:szCs w:val="18"/>
+              </w:rPr>
+              <w:t>2, Vara har inte rabatt</w:t>
+            </w:r>
+          </w:p>
+          <w:p>
+            <w:pPr>
+              <w:rPr>
+                <w:sz w:val="18"/>
+                <w:szCs w:val="18"/>
+              </w:rPr>
+            </w:pPr>
+            <w:r>
+              <w:rPr>
+                <w:sz w:val="18"/>
+                <w:szCs w:val="18"/>
+              </w:rPr>
+              <w:t>3, Kvittorad har inte rabatt</w:t>
+            </w:r>
+          </w:p>
+          <w:p>
+            <w:pPr>
+              <w:rPr>
+                <w:sz w:val="18"/>
+                <w:szCs w:val="18"/>
+              </w:rPr>
+            </w:pPr>
+            <w:r>
+              <w:rPr>
+                <w:sz w:val="18"/>
+                <w:szCs w:val="18"/>
+              </w:rPr>
+              <w:t>4, Fler varor</w:t>
+            </w:r>
+          </w:p>
+          <w:p>
+            <w:pPr>
+              <w:rPr>
+                <w:sz w:val="18"/>
+                <w:szCs w:val="18"/>
+              </w:rPr>
+            </w:pPr>
+            <w:r>
+              <w:rPr>
+                <w:sz w:val="18"/>
+                <w:szCs w:val="18"/>
+              </w:rPr>
+              <w:t>5, Skanna in vara</w:t>
+            </w:r>
+          </w:p>
+          <w:p>
+            <w:pPr>
+              <w:rPr>
+                <w:sz w:val="18"/>
+                <w:szCs w:val="18"/>
+              </w:rPr>
+            </w:pPr>
+            <w:r>
+              <w:rPr>
+                <w:sz w:val="18"/>
+                <w:szCs w:val="18"/>
+              </w:rPr>
+              <w:t>6, Vara har inte rabatt</w:t>
+            </w:r>
+          </w:p>
+          <w:p>
+            <w:pPr>
+              <w:rPr>
+                <w:sz w:val="18"/>
+                <w:szCs w:val="18"/>
+              </w:rPr>
+            </w:pPr>
+            <w:r>
+              <w:rPr>
+                <w:sz w:val="18"/>
+                <w:szCs w:val="18"/>
+              </w:rPr>
+              <w:t>7, Kvittorad har inte rabatt</w:t>
+            </w:r>
+          </w:p>
+          <w:p>
+            <w:pPr>
+              <w:rPr>
+                <w:sz w:val="18"/>
+                <w:szCs w:val="18"/>
+              </w:rPr>
+            </w:pPr>
+            <w:r>
+              <w:rPr>
+                <w:sz w:val="18"/>
+                <w:szCs w:val="18"/>
+              </w:rPr>
+              <w:t>8, Inga fler varor</w:t>
+            </w:r>
+          </w:p>
+          <w:p>
+            <w:pPr>
+              <w:rPr>
+                <w:sz w:val="18"/>
+                <w:szCs w:val="18"/>
+              </w:rPr>
+            </w:pPr>
+            <w:r>
+              <w:rPr>
+                <w:sz w:val="18"/>
+                <w:szCs w:val="18"/>
+              </w:rPr>
+              <w:t>9, Ingen rabatt för totalsumma</w:t>
+            </w:r>
+          </w:p>
+          <w:p>
+            <w:pPr>
+              <w:rPr>
+                <w:sz w:val="18"/>
+                <w:szCs w:val="18"/>
+              </w:rPr>
+            </w:pPr>
+            <w:r>
+              <w:rPr>
+                <w:sz w:val="18"/>
+                <w:szCs w:val="18"/>
+              </w:rPr>
+              <w:t>10, Ingen annan valuta vald</w:t>
+            </w:r>
+          </w:p>
+          <w:p>
+            <w:pPr>
+              <w:rPr>
+                <w:sz w:val="18"/>
+                <w:szCs w:val="18"/>
+              </w:rPr>
+            </w:pPr>
+          </w:p>
+        </w:tc>
+        <w:tc>
+          <w:tcPr>
+            <w:tcW w:w="3682" w:type="dxa"/>
+          </w:tcPr>
+          <w:p>
+            <w:pPr>
+              <w:rPr>
+                <w:sz w:val="18"/>
+                <w:szCs w:val="18"/>
+              </w:rPr>
+            </w:pPr>
+            <w:r>
+              <w:rPr>
+                <w:sz w:val="18"/>
+                <w:szCs w:val="18"/>
+              </w:rPr>
+              <w:t>Vänta på vara</w:t>
+            </w:r>
+          </w:p>
+          <w:p>
+            <w:pPr>
+              <w:rPr>
+                <w:sz w:val="18"/>
+                <w:szCs w:val="18"/>
+              </w:rPr>
+            </w:pPr>
+            <w:r>
+              <w:rPr>
+                <w:sz w:val="18"/>
+                <w:szCs w:val="18"/>
+              </w:rPr>
+              <w:t>Har vara rabatt?</w:t>
+            </w:r>
+          </w:p>
+          <w:p>
+            <w:pPr>
+              <w:rPr>
+                <w:sz w:val="18"/>
+                <w:szCs w:val="18"/>
+              </w:rPr>
+            </w:pPr>
+            <w:r>
+              <w:rPr>
+                <w:sz w:val="18"/>
+                <w:szCs w:val="18"/>
+              </w:rPr>
+              <w:t>Vara läggs i kvittorad</w:t>
+            </w:r>
+          </w:p>
+          <w:p>
+            <w:pPr>
+              <w:rPr>
+                <w:sz w:val="18"/>
+                <w:szCs w:val="18"/>
+              </w:rPr>
+            </w:pPr>
+            <w:r>
+              <w:rPr>
+                <w:sz w:val="18"/>
+                <w:szCs w:val="18"/>
+              </w:rPr>
+              <w:t>Har kvittorad rabatt?</w:t>
+            </w:r>
+          </w:p>
+          <w:p>
+            <w:pPr>
+              <w:rPr>
+                <w:sz w:val="18"/>
+                <w:szCs w:val="18"/>
+              </w:rPr>
+            </w:pPr>
+            <w:r>
+              <w:rPr>
+                <w:sz w:val="18"/>
+                <w:szCs w:val="18"/>
+              </w:rPr>
+              <w:t>Kvittorad läggs i kvitto</w:t>
+            </w:r>
+          </w:p>
+          <w:p>
+            <w:pPr>
+              <w:rPr>
+                <w:sz w:val="18"/>
+                <w:szCs w:val="18"/>
+              </w:rPr>
+            </w:pPr>
+            <w:r>
+              <w:rPr>
+                <w:sz w:val="18"/>
+                <w:szCs w:val="18"/>
+              </w:rPr>
+              <w:t>Fler varor?</w:t>
+            </w:r>
+          </w:p>
+          <w:p>
+            <w:pPr>
+              <w:rPr>
+                <w:sz w:val="18"/>
+                <w:szCs w:val="18"/>
+              </w:rPr>
+            </w:pPr>
+            <w:r>
+              <w:rPr>
+                <w:sz w:val="18"/>
+                <w:szCs w:val="18"/>
+              </w:rPr>
+              <w:t>Skanna in vara</w:t>
+            </w:r>
+          </w:p>
+          <w:p>
+            <w:pPr>
+              <w:rPr>
+                <w:sz w:val="18"/>
+                <w:szCs w:val="18"/>
+              </w:rPr>
+            </w:pPr>
+            <w:r>
+              <w:rPr>
+                <w:sz w:val="18"/>
+                <w:szCs w:val="18"/>
+              </w:rPr>
+              <w:t>Har vara rabatt?</w:t>
+            </w:r>
+          </w:p>
+          <w:p>
+            <w:pPr>
+              <w:rPr>
+                <w:sz w:val="18"/>
+                <w:szCs w:val="18"/>
+              </w:rPr>
+            </w:pPr>
+            <w:r>
+              <w:rPr>
+                <w:sz w:val="18"/>
+                <w:szCs w:val="18"/>
+              </w:rPr>
+              <w:t>Vara läggs i kvittorad</w:t>
+            </w:r>
+          </w:p>
+          <w:p>
+            <w:pPr>
+              <w:rPr>
+                <w:sz w:val="18"/>
+                <w:szCs w:val="18"/>
+              </w:rPr>
+            </w:pPr>
+            <w:r>
+              <w:rPr>
+                <w:sz w:val="18"/>
+                <w:szCs w:val="18"/>
+              </w:rPr>
+              <w:t>Har kvittorad rabatt?</w:t>
+            </w:r>
+          </w:p>
+          <w:p>
+            <w:pPr>
+              <w:rPr>
+                <w:sz w:val="18"/>
+                <w:szCs w:val="18"/>
+              </w:rPr>
+            </w:pPr>
+            <w:r>
+              <w:rPr>
+                <w:sz w:val="18"/>
+                <w:szCs w:val="18"/>
+              </w:rPr>
+              <w:t>Kvittorad läggs i kvitto</w:t>
+            </w:r>
+          </w:p>
+          <w:p>
+            <w:pPr>
+              <w:rPr>
+                <w:sz w:val="18"/>
+                <w:szCs w:val="18"/>
+              </w:rPr>
+            </w:pPr>
+            <w:r>
+              <w:rPr>
+                <w:sz w:val="18"/>
+                <w:szCs w:val="18"/>
+              </w:rPr>
+              <w:t>Fler varor?</w:t>
+            </w:r>
+          </w:p>
+          <w:p>
+            <w:pPr>
+              <w:rPr>
+                <w:sz w:val="18"/>
+                <w:szCs w:val="18"/>
+              </w:rPr>
+            </w:pPr>
+            <w:r>
+              <w:rPr>
+                <w:sz w:val="18"/>
+                <w:szCs w:val="18"/>
+              </w:rPr>
+              <w:t>Varor summeras</w:t>
+            </w:r>
+          </w:p>
+          <w:p>
+            <w:pPr>
+              <w:rPr>
+                <w:sz w:val="18"/>
+                <w:szCs w:val="18"/>
+              </w:rPr>
+            </w:pPr>
+            <w:r>
+              <w:rPr>
+                <w:sz w:val="18"/>
+                <w:szCs w:val="18"/>
+              </w:rPr>
+              <w:t>Finns rabatt för totalsumma?</w:t>
+            </w:r>
+          </w:p>
+          <w:p>
+            <w:pPr>
+              <w:rPr>
+                <w:sz w:val="18"/>
+                <w:szCs w:val="18"/>
+              </w:rPr>
+            </w:pPr>
+            <w:r>
+              <w:rPr>
+                <w:sz w:val="18"/>
+                <w:szCs w:val="18"/>
+              </w:rPr>
+              <w:t>Totalsumma läggs i kvitto</w:t>
+            </w:r>
+          </w:p>
+          <w:p>
+            <w:pPr>
+              <w:rPr>
+                <w:sz w:val="18"/>
+                <w:szCs w:val="18"/>
+              </w:rPr>
+            </w:pPr>
+            <w:r>
+              <w:rPr>
+                <w:sz w:val="18"/>
+                <w:szCs w:val="18"/>
+              </w:rPr>
+              <w:t>Annan valuta?</w:t>
+            </w:r>
+          </w:p>
+          <w:p>
+            <w:pPr>
+              <w:rPr>
+                <w:sz w:val="18"/>
+                <w:szCs w:val="18"/>
+              </w:rPr>
+            </w:pPr>
+            <w:r>
+              <w:rPr>
+                <w:sz w:val="18"/>
+                <w:szCs w:val="18"/>
+              </w:rPr>
+              <w:t>Kvitto skrivs ut</w:t>
+            </w:r>
+          </w:p>
+          <w:p>
+            <w:pPr>
+              <w:rPr>
+                <w:sz w:val="18"/>
+                <w:szCs w:val="18"/>
+              </w:rPr>
+            </w:pPr>
+          </w:p>
+          <w:p>
+            <w:pPr>
+              <w:rPr>
+                <w:sz w:val="18"/>
+                <w:szCs w:val="18"/>
+              </w:rPr>
+            </w:pPr>
+          </w:p>
+        </w:tc>
+        <w:tc>
+          <w:tcPr>
+            <w:tcW w:w="2303" w:type="dxa"/>
+          </w:tcPr>
+          <w:p>
+            <w:pPr>
+              <w:rPr>
+                <w:sz w:val="18"/>
+                <w:szCs w:val="18"/>
+              </w:rPr>
+            </w:pPr>
+            <w:r>
+              <w:rPr>
+                <w:sz w:val="18"/>
+                <w:szCs w:val="18"/>
+              </w:rPr>
+              <w:t>Vara skannas in</w:t>
+            </w:r>
+          </w:p>
+          <w:p>
+            <w:pPr>
+              <w:rPr>
+                <w:sz w:val="18"/>
+                <w:szCs w:val="18"/>
+              </w:rPr>
+            </w:pPr>
+            <w:r>
+              <w:rPr>
+                <w:sz w:val="18"/>
+                <w:szCs w:val="18"/>
+              </w:rPr>
+              <w:t>Nej</w:t>
+            </w:r>
+          </w:p>
+          <w:p>
+            <w:pPr>
+              <w:rPr>
+                <w:sz w:val="18"/>
+                <w:szCs w:val="18"/>
+              </w:rPr>
+            </w:pPr>
+            <w:r>
+              <w:rPr>
+                <w:sz w:val="18"/>
+                <w:szCs w:val="18"/>
+              </w:rPr>
+              <w:t>Nej</w:t>
+            </w:r>
+          </w:p>
+          <w:p>
+            <w:pPr>
+              <w:rPr>
+                <w:sz w:val="18"/>
+                <w:szCs w:val="18"/>
+              </w:rPr>
+            </w:pPr>
+            <w:r>
+              <w:rPr>
+                <w:sz w:val="18"/>
+                <w:szCs w:val="18"/>
+              </w:rPr>
+              <w:t>Ja</w:t>
+            </w:r>
+          </w:p>
+          <w:p>
+            <w:pPr>
+              <w:rPr>
+                <w:sz w:val="18"/>
+                <w:szCs w:val="18"/>
+              </w:rPr>
+            </w:pPr>
+            <w:r>
+              <w:rPr>
+                <w:sz w:val="18"/>
+                <w:szCs w:val="18"/>
+              </w:rPr>
+              <w:t>Vara skannas in</w:t>
+            </w:r>
+          </w:p>
+          <w:p>
+            <w:pPr>
+              <w:rPr>
+                <w:sz w:val="18"/>
+                <w:szCs w:val="18"/>
+              </w:rPr>
+            </w:pPr>
+            <w:r>
+              <w:rPr>
+                <w:sz w:val="18"/>
+                <w:szCs w:val="18"/>
+              </w:rPr>
+              <w:t>Nej</w:t>
+            </w:r>
+          </w:p>
+          <w:p>
+            <w:pPr>
+              <w:rPr>
+                <w:sz w:val="18"/>
+                <w:szCs w:val="18"/>
+              </w:rPr>
+            </w:pPr>
+            <w:r>
+              <w:rPr>
+                <w:sz w:val="18"/>
+                <w:szCs w:val="18"/>
+              </w:rPr>
+              <w:t>Nej</w:t>
+            </w:r>
+          </w:p>
+          <w:p>
+            <w:pPr>
+              <w:rPr>
+                <w:sz w:val="18"/>
+                <w:szCs w:val="18"/>
+              </w:rPr>
+            </w:pPr>
+            <w:r>
+              <w:rPr>
+                <w:sz w:val="18"/>
+                <w:szCs w:val="18"/>
+              </w:rPr>
+              <w:t>Nej</w:t>
+            </w:r>
+          </w:p>
+          <w:p>
+            <w:pPr>
+              <w:rPr>
+                <w:sz w:val="18"/>
+                <w:szCs w:val="18"/>
+              </w:rPr>
+            </w:pPr>
+            <w:r>
+              <w:rPr>
+                <w:sz w:val="18"/>
+                <w:szCs w:val="18"/>
+              </w:rPr>
+              <w:t>Nej</w:t>
+            </w:r>
+          </w:p>
+          <w:p>
+            <w:pPr>
+              <w:rPr>
+                <w:sz w:val="18"/>
+                <w:szCs w:val="18"/>
+              </w:rPr>
+            </w:pPr>
+            <w:r>
+              <w:rPr>
+                <w:sz w:val="18"/>
+                <w:szCs w:val="18"/>
+              </w:rPr>
+              <w:t>Nej</w:t>
+            </w:r>
+          </w:p>
+          <w:p>
+            <w:pPr>
+              <w:rPr>
+                <w:sz w:val="18"/>
+                <w:szCs w:val="18"/>
+              </w:rPr>
+            </w:pPr>
+          </w:p>
+        </w:tc>
+      </w:tr>
+    </w:tbl>
+    <w:p>
+      <w:r>
+        <w:br w:type="page"/>
+      </w:r>
+    </w:p>
+    <w:p>
+      <w:pPr>
+        <w:pStyle w:val="Rubrik1"/>
+        <w:rPr>
+          <w:color w:val="auto"/>
+        </w:rPr>
+      </w:pPr>
+      <w:r>
+        <w:rPr>
+          <w:color w:val="auto"/>
+        </w:rPr>
+        <w:lastRenderedPageBreak/>
+        <w:t xml:space="preserve">Ett annat sätt med flera testfall. </w:t>
       </w:r>
     </w:p>
     <w:tbl>
@@ -1304,7 +2514,6 @@
           </w:tcPr>
           <w:p>
             <w:r>
-              <w:lastRenderedPageBreak/>
               <w:t>ID</w:t>
             </w:r>
           </w:p>
@@ -2169,10 +3378,7 @@
           </w:p>
           <w:p>
             <w:r>
-              <w:t>Vara läggs i kvitto</w:t>
-            </w:r>
-            <w:r>
-              <w:t>rad</w:t>
+              <w:t>Vara läggs i kvittorad</w:t>
             </w:r>
           </w:p>
           <w:p>
@@ -2713,6 +3919,56 @@
     </w:sectPr>
   </w:body>
 </w:document>
+</file>
+
+<file path=word/endnotes.xml><?xml version="1.0" encoding="utf-8"?>
+<w:endnotes xmlns:ve="http://schemas.openxmlformats.org/markup-compatibility/2006" xmlns:o="urn:schemas-microsoft-com:office:office" xmlns:r="http://schemas.openxmlformats.org/officeDocument/2006/relationships" xmlns:m="http://schemas.openxmlformats.org/officeDocument/2006/math" xmlns:v="urn:schemas-microsoft-com:vml" xmlns:wp="http://schemas.openxmlformats.org/drawingml/2006/wordprocessingDrawing" xmlns:w10="urn:schemas-microsoft-com:office:word" xmlns:w="http://schemas.openxmlformats.org/wordprocessingml/2006/main" xmlns:wne="http://schemas.microsoft.com/office/word/2006/wordml">
+  <w:endnote w:type="separator" w:id="-1">
+    <w:p>
+      <w:pPr>
+        <w:spacing w:after="0" w:line="240" w:lineRule="auto"/>
+      </w:pPr>
+      <w:r>
+        <w:separator/>
+      </w:r>
+    </w:p>
+  </w:endnote>
+  <w:endnote w:type="continuationSeparator" w:id="0">
+    <w:p>
+      <w:pPr>
+        <w:spacing w:after="0" w:line="240" w:lineRule="auto"/>
+      </w:pPr>
+      <w:r>
+        <w:continuationSeparator/>
+      </w:r>
+    </w:p>
+  </w:endnote>
+</w:endnotes>
+</file>
+
+<file path=word/footnotes.xml><?xml version="1.0" encoding="utf-8"?>
+<w:footnotes xmlns:ve="http://schemas.openxmlformats.org/markup-compatibility/2006" xmlns:o="urn:schemas-microsoft-com:office:office" xmlns:r="http://schemas.openxmlformats.org/officeDocument/2006/relationships" xmlns:m="http://schemas.openxmlformats.org/officeDocument/2006/math" xmlns:v="urn:schemas-microsoft-com:vml" xmlns:wp="http://schemas.openxmlformats.org/drawingml/2006/wordprocessingDrawing" xmlns:w10="urn:schemas-microsoft-com:office:word" xmlns:w="http://schemas.openxmlformats.org/wordprocessingml/2006/main" xmlns:wne="http://schemas.microsoft.com/office/word/2006/wordml">
+  <w:footnote w:type="separator" w:id="-1">
+    <w:p>
+      <w:pPr>
+        <w:spacing w:after="0" w:line="240" w:lineRule="auto"/>
+      </w:pPr>
+      <w:r>
+        <w:separator/>
+      </w:r>
+    </w:p>
+  </w:footnote>
+  <w:footnote w:type="continuationSeparator" w:id="0">
+    <w:p>
+      <w:pPr>
+        <w:spacing w:after="0" w:line="240" w:lineRule="auto"/>
+      </w:pPr>
+      <w:r>
+        <w:continuationSeparator/>
+      </w:r>
+    </w:p>
+  </w:footnote>
+</w:footnotes>
 </file>
 
 <file path=word/styles.xml><?xml version="1.0" encoding="utf-8"?>
@@ -2876,6 +4132,29 @@
     <w:qFormat/>
     <w:rsid w:val="00925480"/>
   </w:style>
+  <w:style w:type="paragraph" w:styleId="Rubrik1">
+    <w:name w:val="heading 1"/>
+    <w:basedOn w:val="Normal"/>
+    <w:next w:val="Normal"/>
+    <w:link w:val="Rubrik1Char"/>
+    <w:uiPriority w:val="9"/>
+    <w:qFormat/>
+    <w:rsid w:val="00C42B8C"/>
+    <w:pPr>
+      <w:keepNext/>
+      <w:keepLines/>
+      <w:spacing w:before="480" w:after="0"/>
+      <w:outlineLvl w:val="0"/>
+    </w:pPr>
+    <w:rPr>
+      <w:rFonts w:asciiTheme="majorHAnsi" w:eastAsiaTheme="majorEastAsia" w:hAnsiTheme="majorHAnsi" w:cstheme="majorBidi"/>
+      <w:b/>
+      <w:bCs/>
+      <w:color w:val="365F91" w:themeColor="accent1" w:themeShade="BF"/>
+      <w:sz w:val="28"/>
+      <w:szCs w:val="28"/>
+    </w:rPr>
+  </w:style>
   <w:style w:type="character" w:default="1" w:styleId="Standardstycketeckensnitt">
     <w:name w:val="Default Paragraph Font"/>
     <w:uiPriority w:val="1"/>
@@ -2959,6 +4238,69 @@
         <w:right w:w="108" w:type="dxa"/>
       </w:tblCellMar>
     </w:tblPr>
+  </w:style>
+  <w:style w:type="paragraph" w:styleId="Sidhuvud">
+    <w:name w:val="header"/>
+    <w:basedOn w:val="Normal"/>
+    <w:link w:val="SidhuvudChar"/>
+    <w:uiPriority w:val="99"/>
+    <w:semiHidden/>
+    <w:unhideWhenUsed/>
+    <w:rsid w:val="00C42B8C"/>
+    <w:pPr>
+      <w:tabs>
+        <w:tab w:val="center" w:pos="4536"/>
+        <w:tab w:val="right" w:pos="9072"/>
+      </w:tabs>
+      <w:spacing w:after="0" w:line="240" w:lineRule="auto"/>
+    </w:pPr>
+  </w:style>
+  <w:style w:type="character" w:customStyle="1" w:styleId="SidhuvudChar">
+    <w:name w:val="Sidhuvud Char"/>
+    <w:basedOn w:val="Standardstycketeckensnitt"/>
+    <w:link w:val="Sidhuvud"/>
+    <w:uiPriority w:val="99"/>
+    <w:semiHidden/>
+    <w:rsid w:val="00C42B8C"/>
+  </w:style>
+  <w:style w:type="paragraph" w:styleId="Sidfot">
+    <w:name w:val="footer"/>
+    <w:basedOn w:val="Normal"/>
+    <w:link w:val="SidfotChar"/>
+    <w:uiPriority w:val="99"/>
+    <w:semiHidden/>
+    <w:unhideWhenUsed/>
+    <w:rsid w:val="00C42B8C"/>
+    <w:pPr>
+      <w:tabs>
+        <w:tab w:val="center" w:pos="4536"/>
+        <w:tab w:val="right" w:pos="9072"/>
+      </w:tabs>
+      <w:spacing w:after="0" w:line="240" w:lineRule="auto"/>
+    </w:pPr>
+  </w:style>
+  <w:style w:type="character" w:customStyle="1" w:styleId="SidfotChar">
+    <w:name w:val="Sidfot Char"/>
+    <w:basedOn w:val="Standardstycketeckensnitt"/>
+    <w:link w:val="Sidfot"/>
+    <w:uiPriority w:val="99"/>
+    <w:semiHidden/>
+    <w:rsid w:val="00C42B8C"/>
+  </w:style>
+  <w:style w:type="character" w:customStyle="1" w:styleId="Rubrik1Char">
+    <w:name w:val="Rubrik 1 Char"/>
+    <w:basedOn w:val="Standardstycketeckensnitt"/>
+    <w:link w:val="Rubrik1"/>
+    <w:uiPriority w:val="9"/>
+    <w:rsid w:val="00C42B8C"/>
+    <w:rPr>
+      <w:rFonts w:asciiTheme="majorHAnsi" w:eastAsiaTheme="majorEastAsia" w:hAnsiTheme="majorHAnsi" w:cstheme="majorBidi"/>
+      <w:b/>
+      <w:bCs/>
+      <w:color w:val="365F91" w:themeColor="accent1" w:themeShade="BF"/>
+      <w:sz w:val="28"/>
+      <w:szCs w:val="28"/>
+    </w:rPr>
   </w:style>
 </w:styles>
 </file>
@@ -3251,7 +4593,7 @@
 </file>
 
 <file path=customXml/itemProps1.xml><?xml version="1.0" encoding="utf-8"?>
-<ds:datastoreItem xmlns:ds="http://schemas.openxmlformats.org/officeDocument/2006/customXml" ds:itemID="{69501991-9A9F-41FF-98C6-48CFE726613E}">
+<ds:datastoreItem xmlns:ds="http://schemas.openxmlformats.org/officeDocument/2006/customXml" ds:itemID="{21155701-21D9-4650-82A1-6921375190CB}">
   <ds:schemaRefs>
     <ds:schemaRef ds:uri="http://schemas.openxmlformats.org/officeDocument/2006/bibliography"/>
   </ds:schemaRefs>

</xml_diff>